<commit_message>
refactor: Moved request code, and added Scorecard class
</commit_message>
<xml_diff>
--- a/philips_scorecard/io/updated_result.docx
+++ b/philips_scorecard/io/updated_result.docx
@@ -7189,6 +7189,558 @@
           </w:tcPr>
           <w:p>
             <w:r>
+              <w:t>Decrease power and/or disable 2.4 GHz radios as needed, to minimize CCI</w:t>
+            </w:r>
+          </w:p>
+        </w:tc>
+        <w:tc>
+          <w:tcPr>
+            <w:tcW w:type="dxa" w:w="5184"/>
+            <w:tcBorders>
+              <w:top w:val="single" w:sz="4" w:space="0" w:color="c1c6cc"/>
+            </w:tcBorders>
+            <w:tcBorders>
+              <w:left w:val="single" w:sz="4" w:space="0" w:color="c1c6cc"/>
+            </w:tcBorders>
+            <w:tcBorders>
+              <w:bottom w:val="single" w:sz="4" w:space="0" w:color="c1c6cc"/>
+            </w:tcBorders>
+            <w:tcBorders>
+              <w:right w:val="single" w:sz="4" w:space="0" w:color="c1c6cc"/>
+            </w:tcBorders>
+          </w:tcPr>
+          <w:p>
+            <w:r>
+              <w:t>Co-Channel Interference was detected in the 2.4 GHz band</w:t>
+            </w:r>
+          </w:p>
+        </w:tc>
+      </w:tr>
+      <w:tr>
+        <w:tc>
+          <w:tcPr>
+            <w:tcW w:type="dxa" w:w="3456"/>
+            <w:tcBorders>
+              <w:top w:val="single" w:sz="4" w:space="0" w:color="c1c6cc"/>
+            </w:tcBorders>
+            <w:tcBorders>
+              <w:left w:val="single" w:sz="4" w:space="0" w:color="c1c6cc"/>
+            </w:tcBorders>
+            <w:tcBorders>
+              <w:bottom w:val="single" w:sz="4" w:space="0" w:color="c1c6cc"/>
+            </w:tcBorders>
+            <w:tcBorders>
+              <w:right w:val="single" w:sz="4" w:space="0" w:color="c1c6cc"/>
+            </w:tcBorders>
+          </w:tcPr>
+          <w:p>
+            <w:r>
+              <w:t>Reconfigure the network to acheive -72 dBm RSSI in all areas</w:t>
+            </w:r>
+          </w:p>
+        </w:tc>
+        <w:tc>
+          <w:tcPr>
+            <w:tcW w:type="dxa" w:w="5184"/>
+            <w:tcBorders>
+              <w:top w:val="single" w:sz="4" w:space="0" w:color="c1c6cc"/>
+            </w:tcBorders>
+            <w:tcBorders>
+              <w:left w:val="single" w:sz="4" w:space="0" w:color="c1c6cc"/>
+            </w:tcBorders>
+            <w:tcBorders>
+              <w:bottom w:val="single" w:sz="4" w:space="0" w:color="c1c6cc"/>
+            </w:tcBorders>
+            <w:tcBorders>
+              <w:right w:val="single" w:sz="4" w:space="0" w:color="c1c6cc"/>
+            </w:tcBorders>
+          </w:tcPr>
+          <w:p>
+            <w:r>
+              <w:t>Target RSSI requirement for clients or applications are not met. This can negatively impact performance</w:t>
+            </w:r>
+          </w:p>
+        </w:tc>
+      </w:tr>
+      <w:tr>
+        <w:tc>
+          <w:tcPr>
+            <w:tcW w:type="dxa" w:w="3456"/>
+            <w:tcBorders>
+              <w:top w:val="single" w:sz="4" w:space="0" w:color="c1c6cc"/>
+            </w:tcBorders>
+            <w:tcBorders>
+              <w:left w:val="single" w:sz="4" w:space="0" w:color="c1c6cc"/>
+            </w:tcBorders>
+            <w:tcBorders>
+              <w:bottom w:val="single" w:sz="4" w:space="0" w:color="c1c6cc"/>
+            </w:tcBorders>
+            <w:tcBorders>
+              <w:right w:val="single" w:sz="4" w:space="0" w:color="c1c6cc"/>
+            </w:tcBorders>
+          </w:tcPr>
+          <w:p>
+            <w:r>
+              <w:t>Reconfigure the network to acheive 20 dB SNR in all areas</w:t>
+            </w:r>
+          </w:p>
+        </w:tc>
+        <w:tc>
+          <w:tcPr>
+            <w:tcW w:type="dxa" w:w="5184"/>
+            <w:tcBorders>
+              <w:top w:val="single" w:sz="4" w:space="0" w:color="c1c6cc"/>
+            </w:tcBorders>
+            <w:tcBorders>
+              <w:left w:val="single" w:sz="4" w:space="0" w:color="c1c6cc"/>
+            </w:tcBorders>
+            <w:tcBorders>
+              <w:bottom w:val="single" w:sz="4" w:space="0" w:color="c1c6cc"/>
+            </w:tcBorders>
+            <w:tcBorders>
+              <w:right w:val="single" w:sz="4" w:space="0" w:color="c1c6cc"/>
+            </w:tcBorders>
+          </w:tcPr>
+          <w:p>
+            <w:r>
+              <w:t>Target SNR requirement for clients or applications are not met. This can negatively impact performance</w:t>
+            </w:r>
+          </w:p>
+        </w:tc>
+      </w:tr>
+      <w:tr>
+        <w:tc>
+          <w:tcPr>
+            <w:tcW w:type="dxa" w:w="3456"/>
+            <w:tcBorders>
+              <w:top w:val="single" w:sz="4" w:space="0" w:color="c1c6cc"/>
+            </w:tcBorders>
+            <w:tcBorders>
+              <w:left w:val="single" w:sz="4" w:space="0" w:color="c1c6cc"/>
+            </w:tcBorders>
+            <w:tcBorders>
+              <w:bottom w:val="single" w:sz="4" w:space="0" w:color="c1c6cc"/>
+            </w:tcBorders>
+            <w:tcBorders>
+              <w:right w:val="single" w:sz="4" w:space="0" w:color="c1c6cc"/>
+            </w:tcBorders>
+          </w:tcPr>
+          <w:p>
+            <w:r>
+              <w:t>Reconfigure security on all SSIDs to utilize AES/CCMP security</w:t>
+            </w:r>
+          </w:p>
+        </w:tc>
+        <w:tc>
+          <w:tcPr>
+            <w:tcW w:type="dxa" w:w="5184"/>
+            <w:tcBorders>
+              <w:top w:val="single" w:sz="4" w:space="0" w:color="c1c6cc"/>
+            </w:tcBorders>
+            <w:tcBorders>
+              <w:left w:val="single" w:sz="4" w:space="0" w:color="c1c6cc"/>
+            </w:tcBorders>
+            <w:tcBorders>
+              <w:bottom w:val="single" w:sz="4" w:space="0" w:color="c1c6cc"/>
+            </w:tcBorders>
+            <w:tcBorders>
+              <w:right w:val="single" w:sz="4" w:space="0" w:color="c1c6cc"/>
+            </w:tcBorders>
+          </w:tcPr>
+          <w:p>
+            <w:r>
+              <w:t>AES/CCMP encryption is not in use on all SSIDs. This can create security issues</w:t>
+            </w:r>
+          </w:p>
+        </w:tc>
+      </w:tr>
+      <w:tr>
+        <w:tc>
+          <w:tcPr>
+            <w:tcW w:type="dxa" w:w="3456"/>
+            <w:tcBorders>
+              <w:top w:val="single" w:sz="4" w:space="0" w:color="c1c6cc"/>
+            </w:tcBorders>
+            <w:tcBorders>
+              <w:left w:val="single" w:sz="4" w:space="0" w:color="c1c6cc"/>
+            </w:tcBorders>
+            <w:tcBorders>
+              <w:bottom w:val="single" w:sz="4" w:space="0" w:color="c1c6cc"/>
+            </w:tcBorders>
+            <w:tcBorders>
+              <w:right w:val="single" w:sz="4" w:space="0" w:color="c1c6cc"/>
+            </w:tcBorders>
+          </w:tcPr>
+          <w:p>
+            <w:r>
+              <w:t>Reconfigure SSIDs to use PSK or 802.1x for authentication</w:t>
+            </w:r>
+          </w:p>
+        </w:tc>
+        <w:tc>
+          <w:tcPr>
+            <w:tcW w:type="dxa" w:w="5184"/>
+            <w:tcBorders>
+              <w:top w:val="single" w:sz="4" w:space="0" w:color="c1c6cc"/>
+            </w:tcBorders>
+            <w:tcBorders>
+              <w:left w:val="single" w:sz="4" w:space="0" w:color="c1c6cc"/>
+            </w:tcBorders>
+            <w:tcBorders>
+              <w:bottom w:val="single" w:sz="4" w:space="0" w:color="c1c6cc"/>
+            </w:tcBorders>
+            <w:tcBorders>
+              <w:right w:val="single" w:sz="4" w:space="0" w:color="c1c6cc"/>
+            </w:tcBorders>
+          </w:tcPr>
+          <w:p>
+            <w:r>
+              <w:t>Pre-Shared Key (PSK) or 802.1x authentication is not in use on all SSIDs. This can cause security issues</w:t>
+            </w:r>
+          </w:p>
+        </w:tc>
+      </w:tr>
+      <w:tr>
+        <w:tc>
+          <w:tcPr>
+            <w:tcW w:type="dxa" w:w="3456"/>
+            <w:tcBorders>
+              <w:top w:val="single" w:sz="4" w:space="0" w:color="c1c6cc"/>
+            </w:tcBorders>
+            <w:tcBorders>
+              <w:left w:val="single" w:sz="4" w:space="0" w:color="c1c6cc"/>
+            </w:tcBorders>
+            <w:tcBorders>
+              <w:bottom w:val="single" w:sz="4" w:space="0" w:color="c1c6cc"/>
+            </w:tcBorders>
+            <w:tcBorders>
+              <w:right w:val="single" w:sz="4" w:space="0" w:color="c1c6cc"/>
+            </w:tcBorders>
+          </w:tcPr>
+          <w:p>
+            <w:r>
+              <w:t>Reconfigure SSIDs to use PSK or 802.1x for authentication</w:t>
+            </w:r>
+          </w:p>
+        </w:tc>
+        <w:tc>
+          <w:tcPr>
+            <w:tcW w:type="dxa" w:w="5184"/>
+            <w:tcBorders>
+              <w:top w:val="single" w:sz="4" w:space="0" w:color="c1c6cc"/>
+            </w:tcBorders>
+            <w:tcBorders>
+              <w:left w:val="single" w:sz="4" w:space="0" w:color="c1c6cc"/>
+            </w:tcBorders>
+            <w:tcBorders>
+              <w:bottom w:val="single" w:sz="4" w:space="0" w:color="c1c6cc"/>
+            </w:tcBorders>
+            <w:tcBorders>
+              <w:right w:val="single" w:sz="4" w:space="0" w:color="c1c6cc"/>
+            </w:tcBorders>
+          </w:tcPr>
+          <w:p>
+            <w:r>
+              <w:t>Unsecured SSID is present. This can cause security issues</w:t>
+            </w:r>
+          </w:p>
+        </w:tc>
+      </w:tr>
+      <w:tr>
+        <w:tc>
+          <w:tcPr>
+            <w:tcW w:type="dxa" w:w="3456"/>
+            <w:tcBorders>
+              <w:top w:val="single" w:sz="4" w:space="0" w:color="c1c6cc"/>
+            </w:tcBorders>
+            <w:tcBorders>
+              <w:left w:val="single" w:sz="4" w:space="0" w:color="c1c6cc"/>
+            </w:tcBorders>
+            <w:tcBorders>
+              <w:bottom w:val="single" w:sz="4" w:space="0" w:color="c1c6cc"/>
+            </w:tcBorders>
+            <w:tcBorders>
+              <w:right w:val="single" w:sz="4" w:space="0" w:color="c1c6cc"/>
+            </w:tcBorders>
+          </w:tcPr>
+          <w:p>
+            <w:r>
+              <w:t>Disable 802.11r or use 802.11r Adaptive Mode</w:t>
+            </w:r>
+          </w:p>
+        </w:tc>
+        <w:tc>
+          <w:tcPr>
+            <w:tcW w:type="dxa" w:w="5184"/>
+            <w:tcBorders>
+              <w:top w:val="single" w:sz="4" w:space="0" w:color="c1c6cc"/>
+            </w:tcBorders>
+            <w:tcBorders>
+              <w:left w:val="single" w:sz="4" w:space="0" w:color="c1c6cc"/>
+            </w:tcBorders>
+            <w:tcBorders>
+              <w:bottom w:val="single" w:sz="4" w:space="0" w:color="c1c6cc"/>
+            </w:tcBorders>
+            <w:tcBorders>
+              <w:right w:val="single" w:sz="4" w:space="0" w:color="c1c6cc"/>
+            </w:tcBorders>
+          </w:tcPr>
+          <w:p>
+            <w:r>
+              <w:t>802.11r is enabled  or in Non-Adaptive mode. This can cause issues with some devices that do not support it</w:t>
+            </w:r>
+          </w:p>
+        </w:tc>
+      </w:tr>
+      <w:tr>
+        <w:tc>
+          <w:tcPr>
+            <w:tcW w:type="dxa" w:w="3456"/>
+            <w:tcBorders>
+              <w:top w:val="single" w:sz="4" w:space="0" w:color="c1c6cc"/>
+            </w:tcBorders>
+            <w:tcBorders>
+              <w:left w:val="single" w:sz="4" w:space="0" w:color="c1c6cc"/>
+            </w:tcBorders>
+            <w:tcBorders>
+              <w:bottom w:val="single" w:sz="4" w:space="0" w:color="c1c6cc"/>
+            </w:tcBorders>
+            <w:tcBorders>
+              <w:right w:val="single" w:sz="4" w:space="0" w:color="c1c6cc"/>
+            </w:tcBorders>
+          </w:tcPr>
+          <w:p>
+            <w:r>
+              <w:t>Enable UNII-1 channels for use by devices. Verify client devices are compatible with all channels selected in this band</w:t>
+            </w:r>
+          </w:p>
+        </w:tc>
+        <w:tc>
+          <w:tcPr>
+            <w:tcW w:type="dxa" w:w="5184"/>
+            <w:tcBorders>
+              <w:top w:val="single" w:sz="4" w:space="0" w:color="c1c6cc"/>
+            </w:tcBorders>
+            <w:tcBorders>
+              <w:left w:val="single" w:sz="4" w:space="0" w:color="c1c6cc"/>
+            </w:tcBorders>
+            <w:tcBorders>
+              <w:bottom w:val="single" w:sz="4" w:space="0" w:color="c1c6cc"/>
+            </w:tcBorders>
+            <w:tcBorders>
+              <w:right w:val="single" w:sz="4" w:space="0" w:color="c1c6cc"/>
+            </w:tcBorders>
+          </w:tcPr>
+          <w:p>
+            <w:r>
+              <w:t>UNII-1 channels (36-48) are not available for use in the 5 GHz band. This limits the number of channels available for use by devices, which can increase Co-Channel Interference (CCI)</w:t>
+            </w:r>
+          </w:p>
+        </w:tc>
+      </w:tr>
+      <w:tr>
+        <w:tc>
+          <w:tcPr>
+            <w:tcW w:type="dxa" w:w="3456"/>
+            <w:tcBorders>
+              <w:top w:val="single" w:sz="4" w:space="0" w:color="c1c6cc"/>
+            </w:tcBorders>
+            <w:tcBorders>
+              <w:left w:val="single" w:sz="4" w:space="0" w:color="c1c6cc"/>
+            </w:tcBorders>
+            <w:tcBorders>
+              <w:bottom w:val="single" w:sz="4" w:space="0" w:color="c1c6cc"/>
+            </w:tcBorders>
+            <w:tcBorders>
+              <w:right w:val="single" w:sz="4" w:space="0" w:color="c1c6cc"/>
+            </w:tcBorders>
+          </w:tcPr>
+          <w:p>
+            <w:r>
+              <w:t>Enable UNII-2a channels for use by devices. Verify client devices are compatible with all channels selected in this band. Monitor the system for DFS Channel Change events to determine if any of these channels are continually affected by radar. Remove specific channels within this band, if nescesary</w:t>
+            </w:r>
+          </w:p>
+        </w:tc>
+        <w:tc>
+          <w:tcPr>
+            <w:tcW w:type="dxa" w:w="5184"/>
+            <w:tcBorders>
+              <w:top w:val="single" w:sz="4" w:space="0" w:color="c1c6cc"/>
+            </w:tcBorders>
+            <w:tcBorders>
+              <w:left w:val="single" w:sz="4" w:space="0" w:color="c1c6cc"/>
+            </w:tcBorders>
+            <w:tcBorders>
+              <w:bottom w:val="single" w:sz="4" w:space="0" w:color="c1c6cc"/>
+            </w:tcBorders>
+            <w:tcBorders>
+              <w:right w:val="single" w:sz="4" w:space="0" w:color="c1c6cc"/>
+            </w:tcBorders>
+          </w:tcPr>
+          <w:p>
+            <w:r>
+              <w:t>UNII-2a channels (52-64) are not available for use in the 5 GHz band. This limits the number of channels available for use by devices, which can increase Co-Channel Interference (CCI)</w:t>
+            </w:r>
+          </w:p>
+        </w:tc>
+      </w:tr>
+      <w:tr>
+        <w:tc>
+          <w:tcPr>
+            <w:tcW w:type="dxa" w:w="3456"/>
+            <w:tcBorders>
+              <w:top w:val="single" w:sz="4" w:space="0" w:color="c1c6cc"/>
+            </w:tcBorders>
+            <w:tcBorders>
+              <w:left w:val="single" w:sz="4" w:space="0" w:color="c1c6cc"/>
+            </w:tcBorders>
+            <w:tcBorders>
+              <w:bottom w:val="single" w:sz="4" w:space="0" w:color="c1c6cc"/>
+            </w:tcBorders>
+            <w:tcBorders>
+              <w:right w:val="single" w:sz="4" w:space="0" w:color="c1c6cc"/>
+            </w:tcBorders>
+          </w:tcPr>
+          <w:p>
+            <w:r>
+              <w:t>Enable UNII-2c channels for use by devices. Verify client devices are compatible with all channels selected in this band. Monitor the system for DFS Channel Change events to determine if any of these channels are continually affected by radar. Remove specific channels within this band, if nescesary</w:t>
+            </w:r>
+          </w:p>
+        </w:tc>
+        <w:tc>
+          <w:tcPr>
+            <w:tcW w:type="dxa" w:w="5184"/>
+            <w:tcBorders>
+              <w:top w:val="single" w:sz="4" w:space="0" w:color="c1c6cc"/>
+            </w:tcBorders>
+            <w:tcBorders>
+              <w:left w:val="single" w:sz="4" w:space="0" w:color="c1c6cc"/>
+            </w:tcBorders>
+            <w:tcBorders>
+              <w:bottom w:val="single" w:sz="4" w:space="0" w:color="c1c6cc"/>
+            </w:tcBorders>
+            <w:tcBorders>
+              <w:right w:val="single" w:sz="4" w:space="0" w:color="c1c6cc"/>
+            </w:tcBorders>
+          </w:tcPr>
+          <w:p>
+            <w:r>
+              <w:t>UNII-2c channels (100-144) are not available for use in the 5 GHz band. This limits the number of channels available for use by devices, which can increase Co-Channel Interference (CCI)</w:t>
+            </w:r>
+          </w:p>
+        </w:tc>
+      </w:tr>
+      <w:tr>
+        <w:tc>
+          <w:tcPr>
+            <w:tcW w:type="dxa" w:w="3456"/>
+            <w:tcBorders>
+              <w:top w:val="single" w:sz="4" w:space="0" w:color="c1c6cc"/>
+            </w:tcBorders>
+            <w:tcBorders>
+              <w:left w:val="single" w:sz="4" w:space="0" w:color="c1c6cc"/>
+            </w:tcBorders>
+            <w:tcBorders>
+              <w:bottom w:val="single" w:sz="4" w:space="0" w:color="c1c6cc"/>
+            </w:tcBorders>
+            <w:tcBorders>
+              <w:right w:val="single" w:sz="4" w:space="0" w:color="c1c6cc"/>
+            </w:tcBorders>
+          </w:tcPr>
+          <w:p>
+            <w:r>
+              <w:t>Enable UNII-3 channels for use by devices. Verify client devices are compatible with all channels selected in this band</w:t>
+            </w:r>
+          </w:p>
+        </w:tc>
+        <w:tc>
+          <w:tcPr>
+            <w:tcW w:type="dxa" w:w="5184"/>
+            <w:tcBorders>
+              <w:top w:val="single" w:sz="4" w:space="0" w:color="c1c6cc"/>
+            </w:tcBorders>
+            <w:tcBorders>
+              <w:left w:val="single" w:sz="4" w:space="0" w:color="c1c6cc"/>
+            </w:tcBorders>
+            <w:tcBorders>
+              <w:bottom w:val="single" w:sz="4" w:space="0" w:color="c1c6cc"/>
+            </w:tcBorders>
+            <w:tcBorders>
+              <w:right w:val="single" w:sz="4" w:space="0" w:color="c1c6cc"/>
+            </w:tcBorders>
+          </w:tcPr>
+          <w:p>
+            <w:r>
+              <w:t>UNII-3 channels (149-161) are not available for use in the 5 GHz band. This decreases the number of channels available for use by devices, which can increase Co-Channel Interference (CCI)</w:t>
+            </w:r>
+          </w:p>
+        </w:tc>
+      </w:tr>
+      <w:tr>
+        <w:tc>
+          <w:tcPr>
+            <w:tcW w:type="dxa" w:w="3456"/>
+            <w:tcBorders>
+              <w:top w:val="single" w:sz="4" w:space="0" w:color="c1c6cc"/>
+            </w:tcBorders>
+            <w:tcBorders>
+              <w:left w:val="single" w:sz="4" w:space="0" w:color="c1c6cc"/>
+            </w:tcBorders>
+            <w:tcBorders>
+              <w:bottom w:val="single" w:sz="4" w:space="0" w:color="c1c6cc"/>
+            </w:tcBorders>
+            <w:tcBorders>
+              <w:right w:val="single" w:sz="4" w:space="0" w:color="c1c6cc"/>
+            </w:tcBorders>
+          </w:tcPr>
+          <w:p>
+            <w:r>
+              <w:t>Enable UNII-3 channel 165 for use by devices. Verify client devices are compatible with channel 165</w:t>
+            </w:r>
+          </w:p>
+        </w:tc>
+        <w:tc>
+          <w:tcPr>
+            <w:tcW w:type="dxa" w:w="5184"/>
+            <w:tcBorders>
+              <w:top w:val="single" w:sz="4" w:space="0" w:color="c1c6cc"/>
+            </w:tcBorders>
+            <w:tcBorders>
+              <w:left w:val="single" w:sz="4" w:space="0" w:color="c1c6cc"/>
+            </w:tcBorders>
+            <w:tcBorders>
+              <w:bottom w:val="single" w:sz="4" w:space="0" w:color="c1c6cc"/>
+            </w:tcBorders>
+            <w:tcBorders>
+              <w:right w:val="single" w:sz="4" w:space="0" w:color="c1c6cc"/>
+            </w:tcBorders>
+          </w:tcPr>
+          <w:p>
+            <w:r>
+              <w:t>UNII- 3 channel 165 is not available for use in the 5 GHz band. This limits the number of channels available for use by devices, which can increase Co-Channel Interference (CCI)</w:t>
+            </w:r>
+          </w:p>
+        </w:tc>
+      </w:tr>
+      <w:tr>
+        <w:tc>
+          <w:tcPr>
+            <w:tcW w:type="dxa" w:w="3456"/>
+            <w:tcBorders>
+              <w:top w:val="single" w:sz="4" w:space="0" w:color="c1c6cc"/>
+            </w:tcBorders>
+            <w:tcBorders>
+              <w:left w:val="single" w:sz="4" w:space="0" w:color="c1c6cc"/>
+            </w:tcBorders>
+            <w:tcBorders>
+              <w:bottom w:val="single" w:sz="4" w:space="0" w:color="c1c6cc"/>
+            </w:tcBorders>
+            <w:tcBorders>
+              <w:right w:val="single" w:sz="4" w:space="0" w:color="c1c6cc"/>
+            </w:tcBorders>
+          </w:tcPr>
+          <w:p>
+            <w:r>
               <w:t>Reconfigure 2.4 GHz channels for 20 MHz wide channels, only</w:t>
             </w:r>
           </w:p>
@@ -7281,7 +7833,7 @@
           </w:tcPr>
           <w:p>
             <w:r>
-              <w:t>Reconfigure the network to acheive -72 dBm RSSI in all areas</w:t>
+              <w:t>Upgrade Wireless LAN Controller to the latest stable firmware that is compatible with the models of APs in use</w:t>
             </w:r>
           </w:p>
         </w:tc>
@@ -7303,7 +7855,7 @@
           </w:tcPr>
           <w:p>
             <w:r>
-              <w:t>Target RSSI requirement for clients or applications are not met. This can negatively impact performance</w:t>
+              <w:t>Wireless LAN Controller is not on a stable firmware version. This can result in poor performance and configuration of devices</w:t>
             </w:r>
           </w:p>
         </w:tc>
@@ -7327,7 +7879,7 @@
           </w:tcPr>
           <w:p>
             <w:r>
-              <w:t>Reconfigure the network to acheive 20 dB SNR in all areas</w:t>
+              <w:t>Remount APs as close to center of intended coverage area, but at least 4 feet from obstructions or interferers</w:t>
             </w:r>
           </w:p>
         </w:tc>
@@ -7349,7 +7901,7 @@
           </w:tcPr>
           <w:p>
             <w:r>
-              <w:t>Target SNR requirement for clients or applications are not met. This can negatively impact performance</w:t>
+              <w:t>APs are not properly mounted. Improper mounting can cause poor signal strength in parts of the intended coverage area and connectivity issues when clients move into those areas</w:t>
             </w:r>
           </w:p>
         </w:tc>
@@ -7373,6 +7925,282 @@
           </w:tcPr>
           <w:p>
             <w:r>
+              <w:t>Upgrade AP images to same version as WLC, unless advised otherwise by controller manufacturer</w:t>
+            </w:r>
+          </w:p>
+        </w:tc>
+        <w:tc>
+          <w:tcPr>
+            <w:tcW w:type="dxa" w:w="5184"/>
+            <w:tcBorders>
+              <w:top w:val="single" w:sz="4" w:space="0" w:color="c1c6cc"/>
+            </w:tcBorders>
+            <w:tcBorders>
+              <w:left w:val="single" w:sz="4" w:space="0" w:color="c1c6cc"/>
+            </w:tcBorders>
+            <w:tcBorders>
+              <w:bottom w:val="single" w:sz="4" w:space="0" w:color="c1c6cc"/>
+            </w:tcBorders>
+            <w:tcBorders>
+              <w:right w:val="single" w:sz="4" w:space="0" w:color="c1c6cc"/>
+            </w:tcBorders>
+          </w:tcPr>
+          <w:p>
+            <w:r>
+              <w:t>APs are not on the same version as WLC. This can result in poor performance and configuration.</w:t>
+            </w:r>
+          </w:p>
+        </w:tc>
+      </w:tr>
+      <w:tr>
+        <w:tc>
+          <w:tcPr>
+            <w:tcW w:type="dxa" w:w="3456"/>
+            <w:tcBorders>
+              <w:top w:val="single" w:sz="4" w:space="0" w:color="c1c6cc"/>
+            </w:tcBorders>
+            <w:tcBorders>
+              <w:left w:val="single" w:sz="4" w:space="0" w:color="c1c6cc"/>
+            </w:tcBorders>
+            <w:tcBorders>
+              <w:bottom w:val="single" w:sz="4" w:space="0" w:color="c1c6cc"/>
+            </w:tcBorders>
+            <w:tcBorders>
+              <w:right w:val="single" w:sz="4" w:space="0" w:color="c1c6cc"/>
+            </w:tcBorders>
+          </w:tcPr>
+          <w:p>
+            <w:r>
+              <w:t>Reconfigure AP power ranges to within client capabilities using RRM TPC or manual power assignments</w:t>
+            </w:r>
+          </w:p>
+        </w:tc>
+        <w:tc>
+          <w:tcPr>
+            <w:tcW w:type="dxa" w:w="5184"/>
+            <w:tcBorders>
+              <w:top w:val="single" w:sz="4" w:space="0" w:color="c1c6cc"/>
+            </w:tcBorders>
+            <w:tcBorders>
+              <w:left w:val="single" w:sz="4" w:space="0" w:color="c1c6cc"/>
+            </w:tcBorders>
+            <w:tcBorders>
+              <w:bottom w:val="single" w:sz="4" w:space="0" w:color="c1c6cc"/>
+            </w:tcBorders>
+            <w:tcBorders>
+              <w:right w:val="single" w:sz="4" w:space="0" w:color="c1c6cc"/>
+            </w:tcBorders>
+          </w:tcPr>
+          <w:p>
+            <w:r>
+              <w:t>AP power levels are higher than client device capabilities. This can cause client devices to be unable to communicate with APs</w:t>
+            </w:r>
+          </w:p>
+        </w:tc>
+      </w:tr>
+      <w:tr>
+        <w:tc>
+          <w:tcPr>
+            <w:tcW w:type="dxa" w:w="3456"/>
+            <w:tcBorders>
+              <w:top w:val="single" w:sz="4" w:space="0" w:color="c1c6cc"/>
+            </w:tcBorders>
+            <w:tcBorders>
+              <w:left w:val="single" w:sz="4" w:space="0" w:color="c1c6cc"/>
+            </w:tcBorders>
+            <w:tcBorders>
+              <w:bottom w:val="single" w:sz="4" w:space="0" w:color="c1c6cc"/>
+            </w:tcBorders>
+            <w:tcBorders>
+              <w:right w:val="single" w:sz="4" w:space="0" w:color="c1c6cc"/>
+            </w:tcBorders>
+          </w:tcPr>
+          <w:p>
+            <w:r>
+              <w:t>Reconfigure controller to allow only channels 1, 6, or 11 for use by access points</w:t>
+            </w:r>
+          </w:p>
+        </w:tc>
+        <w:tc>
+          <w:tcPr>
+            <w:tcW w:type="dxa" w:w="5184"/>
+            <w:tcBorders>
+              <w:top w:val="single" w:sz="4" w:space="0" w:color="c1c6cc"/>
+            </w:tcBorders>
+            <w:tcBorders>
+              <w:left w:val="single" w:sz="4" w:space="0" w:color="c1c6cc"/>
+            </w:tcBorders>
+            <w:tcBorders>
+              <w:bottom w:val="single" w:sz="4" w:space="0" w:color="c1c6cc"/>
+            </w:tcBorders>
+            <w:tcBorders>
+              <w:right w:val="single" w:sz="4" w:space="0" w:color="c1c6cc"/>
+            </w:tcBorders>
+          </w:tcPr>
+          <w:p>
+            <w:r>
+              <w:t>Channels other than 1, 6, or 11 are in use on the 2.4 GHz band. These channels overlap the preferred channels and cause Adjacent Channel Interference (ACI). This can increase retries and CRC error rates</w:t>
+            </w:r>
+          </w:p>
+        </w:tc>
+      </w:tr>
+      <w:tr>
+        <w:tc>
+          <w:tcPr>
+            <w:tcW w:type="dxa" w:w="3456"/>
+            <w:tcBorders>
+              <w:top w:val="single" w:sz="4" w:space="0" w:color="c1c6cc"/>
+            </w:tcBorders>
+            <w:tcBorders>
+              <w:left w:val="single" w:sz="4" w:space="0" w:color="c1c6cc"/>
+            </w:tcBorders>
+            <w:tcBorders>
+              <w:bottom w:val="single" w:sz="4" w:space="0" w:color="c1c6cc"/>
+            </w:tcBorders>
+            <w:tcBorders>
+              <w:right w:val="single" w:sz="4" w:space="0" w:color="c1c6cc"/>
+            </w:tcBorders>
+          </w:tcPr>
+          <w:p>
+            <w:r>
+              <w:t>Reduce the number of SSIDs in use on 2.4 GHz radios. This can be accomplished by either eliminating SSIDs from use or assigning SSIDs only to radios in areas where they are required by devices</w:t>
+            </w:r>
+          </w:p>
+        </w:tc>
+        <w:tc>
+          <w:tcPr>
+            <w:tcW w:type="dxa" w:w="5184"/>
+            <w:tcBorders>
+              <w:top w:val="single" w:sz="4" w:space="0" w:color="c1c6cc"/>
+            </w:tcBorders>
+            <w:tcBorders>
+              <w:left w:val="single" w:sz="4" w:space="0" w:color="c1c6cc"/>
+            </w:tcBorders>
+            <w:tcBorders>
+              <w:bottom w:val="single" w:sz="4" w:space="0" w:color="c1c6cc"/>
+            </w:tcBorders>
+            <w:tcBorders>
+              <w:right w:val="single" w:sz="4" w:space="0" w:color="c1c6cc"/>
+            </w:tcBorders>
+          </w:tcPr>
+          <w:p>
+            <w:r>
+              <w:t>More than 3 SSIDs are in use on the 2.4 GHz band. This increases overhead traffic and can cause poor performance</w:t>
+            </w:r>
+          </w:p>
+        </w:tc>
+      </w:tr>
+      <w:tr>
+        <w:tc>
+          <w:tcPr>
+            <w:tcW w:type="dxa" w:w="3456"/>
+            <w:tcBorders>
+              <w:top w:val="single" w:sz="4" w:space="0" w:color="c1c6cc"/>
+            </w:tcBorders>
+            <w:tcBorders>
+              <w:left w:val="single" w:sz="4" w:space="0" w:color="c1c6cc"/>
+            </w:tcBorders>
+            <w:tcBorders>
+              <w:bottom w:val="single" w:sz="4" w:space="0" w:color="c1c6cc"/>
+            </w:tcBorders>
+            <w:tcBorders>
+              <w:right w:val="single" w:sz="4" w:space="0" w:color="c1c6cc"/>
+            </w:tcBorders>
+          </w:tcPr>
+          <w:p>
+            <w:r>
+              <w:t>Reduce the number of SSIDs in use on 5 GHz radios. This can be accomplished by either eliminating SSIDs from use or assigning SSIDs only to radios in areas where they are required by devices</w:t>
+            </w:r>
+          </w:p>
+        </w:tc>
+        <w:tc>
+          <w:tcPr>
+            <w:tcW w:type="dxa" w:w="5184"/>
+            <w:tcBorders>
+              <w:top w:val="single" w:sz="4" w:space="0" w:color="c1c6cc"/>
+            </w:tcBorders>
+            <w:tcBorders>
+              <w:left w:val="single" w:sz="4" w:space="0" w:color="c1c6cc"/>
+            </w:tcBorders>
+            <w:tcBorders>
+              <w:bottom w:val="single" w:sz="4" w:space="0" w:color="c1c6cc"/>
+            </w:tcBorders>
+            <w:tcBorders>
+              <w:right w:val="single" w:sz="4" w:space="0" w:color="c1c6cc"/>
+            </w:tcBorders>
+          </w:tcPr>
+          <w:p>
+            <w:r>
+              <w:t>More than 4 SSIDs are in use on the 5 GHz band. This increases overhead traffic and can cause poor performance</w:t>
+            </w:r>
+          </w:p>
+        </w:tc>
+      </w:tr>
+      <w:tr>
+        <w:tc>
+          <w:tcPr>
+            <w:tcW w:type="dxa" w:w="3456"/>
+            <w:tcBorders>
+              <w:top w:val="single" w:sz="4" w:space="0" w:color="c1c6cc"/>
+            </w:tcBorders>
+            <w:tcBorders>
+              <w:left w:val="single" w:sz="4" w:space="0" w:color="c1c6cc"/>
+            </w:tcBorders>
+            <w:tcBorders>
+              <w:bottom w:val="single" w:sz="4" w:space="0" w:color="c1c6cc"/>
+            </w:tcBorders>
+            <w:tcBorders>
+              <w:right w:val="single" w:sz="4" w:space="0" w:color="c1c6cc"/>
+            </w:tcBorders>
+          </w:tcPr>
+          <w:p>
+            <w:r>
+              <w:t>Reconfigure SSIDs to be broadcast, whenever possible</w:t>
+            </w:r>
+          </w:p>
+        </w:tc>
+        <w:tc>
+          <w:tcPr>
+            <w:tcW w:type="dxa" w:w="5184"/>
+            <w:tcBorders>
+              <w:top w:val="single" w:sz="4" w:space="0" w:color="c1c6cc"/>
+            </w:tcBorders>
+            <w:tcBorders>
+              <w:left w:val="single" w:sz="4" w:space="0" w:color="c1c6cc"/>
+            </w:tcBorders>
+            <w:tcBorders>
+              <w:bottom w:val="single" w:sz="4" w:space="0" w:color="c1c6cc"/>
+            </w:tcBorders>
+            <w:tcBorders>
+              <w:right w:val="single" w:sz="4" w:space="0" w:color="c1c6cc"/>
+            </w:tcBorders>
+          </w:tcPr>
+          <w:p>
+            <w:r>
+              <w:t>Hidden SSIDs are in use on the network. This requires clients to probe for the network, instead of being able to discover it passively, which increases overhead traffic. SSIDs should only be hidden if in use by devices that are in static locations and do not require roaming</w:t>
+            </w:r>
+          </w:p>
+        </w:tc>
+      </w:tr>
+      <w:tr>
+        <w:tc>
+          <w:tcPr>
+            <w:tcW w:type="dxa" w:w="3456"/>
+            <w:tcBorders>
+              <w:top w:val="single" w:sz="4" w:space="0" w:color="c1c6cc"/>
+            </w:tcBorders>
+            <w:tcBorders>
+              <w:left w:val="single" w:sz="4" w:space="0" w:color="c1c6cc"/>
+            </w:tcBorders>
+            <w:tcBorders>
+              <w:bottom w:val="single" w:sz="4" w:space="0" w:color="c1c6cc"/>
+            </w:tcBorders>
+            <w:tcBorders>
+              <w:right w:val="single" w:sz="4" w:space="0" w:color="c1c6cc"/>
+            </w:tcBorders>
+          </w:tcPr>
+          <w:p>
+            <w:r>
               <w:t>Reconfigure Mandatory data rates to include 12 and/or 24 Mbps, only</w:t>
             </w:r>
           </w:p>
@@ -7465,7 +8293,7 @@
           </w:tcPr>
           <w:p>
             <w:r>
-              <w:t>Reconfigure security on all SSIDs to utilize AES/CCMP security</w:t>
+              <w:t>SSIDs used by  Life/Business critical applications should be configured on the 5 GHz band, only</w:t>
             </w:r>
           </w:p>
         </w:tc>
@@ -7487,7 +8315,7 @@
           </w:tcPr>
           <w:p>
             <w:r>
-              <w:t>AES/CCMP encryption is not in use on all SSIDs. This can create security issues</w:t>
+              <w:t>Business-critical applications are not limited to the 5 GHz band. This can cause slow performance and negatively impact roaming if 5 GHz capable clients connect to the 2.4 GHz band</w:t>
             </w:r>
           </w:p>
         </w:tc>
@@ -7511,7 +8339,7 @@
           </w:tcPr>
           <w:p>
             <w:r>
-              <w:t>Reconfigure SSIDs to use PSK or 802.1x for authentication</w:t>
+              <w:t>SSIDs used by  non-critical applications should be configured on the 2.4 GHz band, only</w:t>
             </w:r>
           </w:p>
         </w:tc>
@@ -7533,835 +8361,7 @@
           </w:tcPr>
           <w:p>
             <w:r>
-              <w:t>Pre-Shared Key (PSK) or 802.1x authentication is not in use on all SSIDs. This can cause security issues</w:t>
-            </w:r>
-          </w:p>
-        </w:tc>
-      </w:tr>
-      <w:tr>
-        <w:tc>
-          <w:tcPr>
-            <w:tcW w:type="dxa" w:w="3456"/>
-            <w:tcBorders>
-              <w:top w:val="single" w:sz="4" w:space="0" w:color="c1c6cc"/>
-            </w:tcBorders>
-            <w:tcBorders>
-              <w:left w:val="single" w:sz="4" w:space="0" w:color="c1c6cc"/>
-            </w:tcBorders>
-            <w:tcBorders>
-              <w:bottom w:val="single" w:sz="4" w:space="0" w:color="c1c6cc"/>
-            </w:tcBorders>
-            <w:tcBorders>
-              <w:right w:val="single" w:sz="4" w:space="0" w:color="c1c6cc"/>
-            </w:tcBorders>
-          </w:tcPr>
-          <w:p>
-            <w:r>
-              <w:t>Reconfigure SSIDs to use PSK or 802.1x for authentication</w:t>
-            </w:r>
-          </w:p>
-        </w:tc>
-        <w:tc>
-          <w:tcPr>
-            <w:tcW w:type="dxa" w:w="5184"/>
-            <w:tcBorders>
-              <w:top w:val="single" w:sz="4" w:space="0" w:color="c1c6cc"/>
-            </w:tcBorders>
-            <w:tcBorders>
-              <w:left w:val="single" w:sz="4" w:space="0" w:color="c1c6cc"/>
-            </w:tcBorders>
-            <w:tcBorders>
-              <w:bottom w:val="single" w:sz="4" w:space="0" w:color="c1c6cc"/>
-            </w:tcBorders>
-            <w:tcBorders>
-              <w:right w:val="single" w:sz="4" w:space="0" w:color="c1c6cc"/>
-            </w:tcBorders>
-          </w:tcPr>
-          <w:p>
-            <w:r>
-              <w:t>Unsecured SSID is present. This can cause security issues</w:t>
-            </w:r>
-          </w:p>
-        </w:tc>
-      </w:tr>
-      <w:tr>
-        <w:tc>
-          <w:tcPr>
-            <w:tcW w:type="dxa" w:w="3456"/>
-            <w:tcBorders>
-              <w:top w:val="single" w:sz="4" w:space="0" w:color="c1c6cc"/>
-            </w:tcBorders>
-            <w:tcBorders>
-              <w:left w:val="single" w:sz="4" w:space="0" w:color="c1c6cc"/>
-            </w:tcBorders>
-            <w:tcBorders>
-              <w:bottom w:val="single" w:sz="4" w:space="0" w:color="c1c6cc"/>
-            </w:tcBorders>
-            <w:tcBorders>
-              <w:right w:val="single" w:sz="4" w:space="0" w:color="c1c6cc"/>
-            </w:tcBorders>
-          </w:tcPr>
-          <w:p>
-            <w:r>
-              <w:t>Disable 802.11r or use 802.11r Adaptive Mode</w:t>
-            </w:r>
-          </w:p>
-        </w:tc>
-        <w:tc>
-          <w:tcPr>
-            <w:tcW w:type="dxa" w:w="5184"/>
-            <w:tcBorders>
-              <w:top w:val="single" w:sz="4" w:space="0" w:color="c1c6cc"/>
-            </w:tcBorders>
-            <w:tcBorders>
-              <w:left w:val="single" w:sz="4" w:space="0" w:color="c1c6cc"/>
-            </w:tcBorders>
-            <w:tcBorders>
-              <w:bottom w:val="single" w:sz="4" w:space="0" w:color="c1c6cc"/>
-            </w:tcBorders>
-            <w:tcBorders>
-              <w:right w:val="single" w:sz="4" w:space="0" w:color="c1c6cc"/>
-            </w:tcBorders>
-          </w:tcPr>
-          <w:p>
-            <w:r>
-              <w:t>802.11r is enabled  or in Non-Adaptive mode. This can cause issues with some devices that do not support it</w:t>
-            </w:r>
-          </w:p>
-        </w:tc>
-      </w:tr>
-      <w:tr>
-        <w:tc>
-          <w:tcPr>
-            <w:tcW w:type="dxa" w:w="3456"/>
-            <w:tcBorders>
-              <w:top w:val="single" w:sz="4" w:space="0" w:color="c1c6cc"/>
-            </w:tcBorders>
-            <w:tcBorders>
-              <w:left w:val="single" w:sz="4" w:space="0" w:color="c1c6cc"/>
-            </w:tcBorders>
-            <w:tcBorders>
-              <w:bottom w:val="single" w:sz="4" w:space="0" w:color="c1c6cc"/>
-            </w:tcBorders>
-            <w:tcBorders>
-              <w:right w:val="single" w:sz="4" w:space="0" w:color="c1c6cc"/>
-            </w:tcBorders>
-          </w:tcPr>
-          <w:p>
-            <w:r>
-              <w:t>Decrease power and/or disable 2.4 GHz radios as needed, to minimize CCI</w:t>
-            </w:r>
-          </w:p>
-        </w:tc>
-        <w:tc>
-          <w:tcPr>
-            <w:tcW w:type="dxa" w:w="5184"/>
-            <w:tcBorders>
-              <w:top w:val="single" w:sz="4" w:space="0" w:color="c1c6cc"/>
-            </w:tcBorders>
-            <w:tcBorders>
-              <w:left w:val="single" w:sz="4" w:space="0" w:color="c1c6cc"/>
-            </w:tcBorders>
-            <w:tcBorders>
-              <w:bottom w:val="single" w:sz="4" w:space="0" w:color="c1c6cc"/>
-            </w:tcBorders>
-            <w:tcBorders>
-              <w:right w:val="single" w:sz="4" w:space="0" w:color="c1c6cc"/>
-            </w:tcBorders>
-          </w:tcPr>
-          <w:p>
-            <w:r>
-              <w:t>Co-Channel Interference was detected in the 2.4 GHz band</w:t>
-            </w:r>
-          </w:p>
-        </w:tc>
-      </w:tr>
-      <w:tr>
-        <w:tc>
-          <w:tcPr>
-            <w:tcW w:type="dxa" w:w="3456"/>
-            <w:tcBorders>
-              <w:top w:val="single" w:sz="4" w:space="0" w:color="c1c6cc"/>
-            </w:tcBorders>
-            <w:tcBorders>
-              <w:left w:val="single" w:sz="4" w:space="0" w:color="c1c6cc"/>
-            </w:tcBorders>
-            <w:tcBorders>
-              <w:bottom w:val="single" w:sz="4" w:space="0" w:color="c1c6cc"/>
-            </w:tcBorders>
-            <w:tcBorders>
-              <w:right w:val="single" w:sz="4" w:space="0" w:color="c1c6cc"/>
-            </w:tcBorders>
-          </w:tcPr>
-          <w:p>
-            <w:r>
-              <w:t>Upgrade Wireless LAN Controller to the latest stable firmware that is compatible with the models of APs in use</w:t>
-            </w:r>
-          </w:p>
-        </w:tc>
-        <w:tc>
-          <w:tcPr>
-            <w:tcW w:type="dxa" w:w="5184"/>
-            <w:tcBorders>
-              <w:top w:val="single" w:sz="4" w:space="0" w:color="c1c6cc"/>
-            </w:tcBorders>
-            <w:tcBorders>
-              <w:left w:val="single" w:sz="4" w:space="0" w:color="c1c6cc"/>
-            </w:tcBorders>
-            <w:tcBorders>
-              <w:bottom w:val="single" w:sz="4" w:space="0" w:color="c1c6cc"/>
-            </w:tcBorders>
-            <w:tcBorders>
-              <w:right w:val="single" w:sz="4" w:space="0" w:color="c1c6cc"/>
-            </w:tcBorders>
-          </w:tcPr>
-          <w:p>
-            <w:r>
-              <w:t>Wireless LAN Controller is not on a stable firmware version. This can result in poor performance and configuration of devices</w:t>
-            </w:r>
-          </w:p>
-        </w:tc>
-      </w:tr>
-      <w:tr>
-        <w:tc>
-          <w:tcPr>
-            <w:tcW w:type="dxa" w:w="3456"/>
-            <w:tcBorders>
-              <w:top w:val="single" w:sz="4" w:space="0" w:color="c1c6cc"/>
-            </w:tcBorders>
-            <w:tcBorders>
-              <w:left w:val="single" w:sz="4" w:space="0" w:color="c1c6cc"/>
-            </w:tcBorders>
-            <w:tcBorders>
-              <w:bottom w:val="single" w:sz="4" w:space="0" w:color="c1c6cc"/>
-            </w:tcBorders>
-            <w:tcBorders>
-              <w:right w:val="single" w:sz="4" w:space="0" w:color="c1c6cc"/>
-            </w:tcBorders>
-          </w:tcPr>
-          <w:p>
-            <w:r>
-              <w:t>Remount APs as close to center of intended coverage area, but at least 4 feet from obstructions or interferers</w:t>
-            </w:r>
-          </w:p>
-        </w:tc>
-        <w:tc>
-          <w:tcPr>
-            <w:tcW w:type="dxa" w:w="5184"/>
-            <w:tcBorders>
-              <w:top w:val="single" w:sz="4" w:space="0" w:color="c1c6cc"/>
-            </w:tcBorders>
-            <w:tcBorders>
-              <w:left w:val="single" w:sz="4" w:space="0" w:color="c1c6cc"/>
-            </w:tcBorders>
-            <w:tcBorders>
-              <w:bottom w:val="single" w:sz="4" w:space="0" w:color="c1c6cc"/>
-            </w:tcBorders>
-            <w:tcBorders>
-              <w:right w:val="single" w:sz="4" w:space="0" w:color="c1c6cc"/>
-            </w:tcBorders>
-          </w:tcPr>
-          <w:p>
-            <w:r>
-              <w:t>APs are not properly mounted. Improper mounting can cause poor signal strength in parts of the intended coverage area and connectivity issues when clients move into those areas</w:t>
-            </w:r>
-          </w:p>
-        </w:tc>
-      </w:tr>
-      <w:tr>
-        <w:tc>
-          <w:tcPr>
-            <w:tcW w:type="dxa" w:w="3456"/>
-            <w:tcBorders>
-              <w:top w:val="single" w:sz="4" w:space="0" w:color="c1c6cc"/>
-            </w:tcBorders>
-            <w:tcBorders>
-              <w:left w:val="single" w:sz="4" w:space="0" w:color="c1c6cc"/>
-            </w:tcBorders>
-            <w:tcBorders>
-              <w:bottom w:val="single" w:sz="4" w:space="0" w:color="c1c6cc"/>
-            </w:tcBorders>
-            <w:tcBorders>
-              <w:right w:val="single" w:sz="4" w:space="0" w:color="c1c6cc"/>
-            </w:tcBorders>
-          </w:tcPr>
-          <w:p>
-            <w:r>
-              <w:t>Upgrade AP images to same version as WLC, unless advised otherwise by controller manufacturer</w:t>
-            </w:r>
-          </w:p>
-        </w:tc>
-        <w:tc>
-          <w:tcPr>
-            <w:tcW w:type="dxa" w:w="5184"/>
-            <w:tcBorders>
-              <w:top w:val="single" w:sz="4" w:space="0" w:color="c1c6cc"/>
-            </w:tcBorders>
-            <w:tcBorders>
-              <w:left w:val="single" w:sz="4" w:space="0" w:color="c1c6cc"/>
-            </w:tcBorders>
-            <w:tcBorders>
-              <w:bottom w:val="single" w:sz="4" w:space="0" w:color="c1c6cc"/>
-            </w:tcBorders>
-            <w:tcBorders>
-              <w:right w:val="single" w:sz="4" w:space="0" w:color="c1c6cc"/>
-            </w:tcBorders>
-          </w:tcPr>
-          <w:p>
-            <w:r>
-              <w:t>APs are not on the same version as WLC. This can result in poor performance and configuration.</w:t>
-            </w:r>
-          </w:p>
-        </w:tc>
-      </w:tr>
-      <w:tr>
-        <w:tc>
-          <w:tcPr>
-            <w:tcW w:type="dxa" w:w="3456"/>
-            <w:tcBorders>
-              <w:top w:val="single" w:sz="4" w:space="0" w:color="c1c6cc"/>
-            </w:tcBorders>
-            <w:tcBorders>
-              <w:left w:val="single" w:sz="4" w:space="0" w:color="c1c6cc"/>
-            </w:tcBorders>
-            <w:tcBorders>
-              <w:bottom w:val="single" w:sz="4" w:space="0" w:color="c1c6cc"/>
-            </w:tcBorders>
-            <w:tcBorders>
-              <w:right w:val="single" w:sz="4" w:space="0" w:color="c1c6cc"/>
-            </w:tcBorders>
-          </w:tcPr>
-          <w:p>
-            <w:r>
-              <w:t>Reconfigure AP power ranges to within client capabilities using RRM TPC or manual power assignments</w:t>
-            </w:r>
-          </w:p>
-        </w:tc>
-        <w:tc>
-          <w:tcPr>
-            <w:tcW w:type="dxa" w:w="5184"/>
-            <w:tcBorders>
-              <w:top w:val="single" w:sz="4" w:space="0" w:color="c1c6cc"/>
-            </w:tcBorders>
-            <w:tcBorders>
-              <w:left w:val="single" w:sz="4" w:space="0" w:color="c1c6cc"/>
-            </w:tcBorders>
-            <w:tcBorders>
-              <w:bottom w:val="single" w:sz="4" w:space="0" w:color="c1c6cc"/>
-            </w:tcBorders>
-            <w:tcBorders>
-              <w:right w:val="single" w:sz="4" w:space="0" w:color="c1c6cc"/>
-            </w:tcBorders>
-          </w:tcPr>
-          <w:p>
-            <w:r>
-              <w:t>AP power levels are higher than client device capabilities. This can cause client devices to be unable to communicate with APs</w:t>
-            </w:r>
-          </w:p>
-        </w:tc>
-      </w:tr>
-      <w:tr>
-        <w:tc>
-          <w:tcPr>
-            <w:tcW w:type="dxa" w:w="3456"/>
-            <w:tcBorders>
-              <w:top w:val="single" w:sz="4" w:space="0" w:color="c1c6cc"/>
-            </w:tcBorders>
-            <w:tcBorders>
-              <w:left w:val="single" w:sz="4" w:space="0" w:color="c1c6cc"/>
-            </w:tcBorders>
-            <w:tcBorders>
-              <w:bottom w:val="single" w:sz="4" w:space="0" w:color="c1c6cc"/>
-            </w:tcBorders>
-            <w:tcBorders>
-              <w:right w:val="single" w:sz="4" w:space="0" w:color="c1c6cc"/>
-            </w:tcBorders>
-          </w:tcPr>
-          <w:p>
-            <w:r>
-              <w:t>Reconfigure controller to allow only channels 1, 6, or 11 for use by access points</w:t>
-            </w:r>
-          </w:p>
-        </w:tc>
-        <w:tc>
-          <w:tcPr>
-            <w:tcW w:type="dxa" w:w="5184"/>
-            <w:tcBorders>
-              <w:top w:val="single" w:sz="4" w:space="0" w:color="c1c6cc"/>
-            </w:tcBorders>
-            <w:tcBorders>
-              <w:left w:val="single" w:sz="4" w:space="0" w:color="c1c6cc"/>
-            </w:tcBorders>
-            <w:tcBorders>
-              <w:bottom w:val="single" w:sz="4" w:space="0" w:color="c1c6cc"/>
-            </w:tcBorders>
-            <w:tcBorders>
-              <w:right w:val="single" w:sz="4" w:space="0" w:color="c1c6cc"/>
-            </w:tcBorders>
-          </w:tcPr>
-          <w:p>
-            <w:r>
-              <w:t>Channels other than 1, 6, or 11 are in use on the 2.4 GHz band. These channels overlap the preferred channels and cause Adjacent Channel Interference (ACI). This can increase retries and CRC error rates</w:t>
-            </w:r>
-          </w:p>
-        </w:tc>
-      </w:tr>
-      <w:tr>
-        <w:tc>
-          <w:tcPr>
-            <w:tcW w:type="dxa" w:w="3456"/>
-            <w:tcBorders>
-              <w:top w:val="single" w:sz="4" w:space="0" w:color="c1c6cc"/>
-            </w:tcBorders>
-            <w:tcBorders>
-              <w:left w:val="single" w:sz="4" w:space="0" w:color="c1c6cc"/>
-            </w:tcBorders>
-            <w:tcBorders>
-              <w:bottom w:val="single" w:sz="4" w:space="0" w:color="c1c6cc"/>
-            </w:tcBorders>
-            <w:tcBorders>
-              <w:right w:val="single" w:sz="4" w:space="0" w:color="c1c6cc"/>
-            </w:tcBorders>
-          </w:tcPr>
-          <w:p>
-            <w:r>
-              <w:t>Enable UNII-1 channels for use by devices. Verify client devices are compatible with all channels selected in this band</w:t>
-            </w:r>
-          </w:p>
-        </w:tc>
-        <w:tc>
-          <w:tcPr>
-            <w:tcW w:type="dxa" w:w="5184"/>
-            <w:tcBorders>
-              <w:top w:val="single" w:sz="4" w:space="0" w:color="c1c6cc"/>
-            </w:tcBorders>
-            <w:tcBorders>
-              <w:left w:val="single" w:sz="4" w:space="0" w:color="c1c6cc"/>
-            </w:tcBorders>
-            <w:tcBorders>
-              <w:bottom w:val="single" w:sz="4" w:space="0" w:color="c1c6cc"/>
-            </w:tcBorders>
-            <w:tcBorders>
-              <w:right w:val="single" w:sz="4" w:space="0" w:color="c1c6cc"/>
-            </w:tcBorders>
-          </w:tcPr>
-          <w:p>
-            <w:r>
-              <w:t>UNII-1 channels (36-48) are not available for use in the 5 GHz band. This limits the number of channels available for use by devices, which can increase Co-Channel Interference (CCI)</w:t>
-            </w:r>
-          </w:p>
-        </w:tc>
-      </w:tr>
-      <w:tr>
-        <w:tc>
-          <w:tcPr>
-            <w:tcW w:type="dxa" w:w="3456"/>
-            <w:tcBorders>
-              <w:top w:val="single" w:sz="4" w:space="0" w:color="c1c6cc"/>
-            </w:tcBorders>
-            <w:tcBorders>
-              <w:left w:val="single" w:sz="4" w:space="0" w:color="c1c6cc"/>
-            </w:tcBorders>
-            <w:tcBorders>
-              <w:bottom w:val="single" w:sz="4" w:space="0" w:color="c1c6cc"/>
-            </w:tcBorders>
-            <w:tcBorders>
-              <w:right w:val="single" w:sz="4" w:space="0" w:color="c1c6cc"/>
-            </w:tcBorders>
-          </w:tcPr>
-          <w:p>
-            <w:r>
-              <w:t>Enable UNII-2a channels for use by devices. Verify client devices are compatible with all channels selected in this band. Monitor the system for DFS Channel Change events to determine if any of these channels are continually affected by radar. Remove specific channels within this band, if nescesary</w:t>
-            </w:r>
-          </w:p>
-        </w:tc>
-        <w:tc>
-          <w:tcPr>
-            <w:tcW w:type="dxa" w:w="5184"/>
-            <w:tcBorders>
-              <w:top w:val="single" w:sz="4" w:space="0" w:color="c1c6cc"/>
-            </w:tcBorders>
-            <w:tcBorders>
-              <w:left w:val="single" w:sz="4" w:space="0" w:color="c1c6cc"/>
-            </w:tcBorders>
-            <w:tcBorders>
-              <w:bottom w:val="single" w:sz="4" w:space="0" w:color="c1c6cc"/>
-            </w:tcBorders>
-            <w:tcBorders>
-              <w:right w:val="single" w:sz="4" w:space="0" w:color="c1c6cc"/>
-            </w:tcBorders>
-          </w:tcPr>
-          <w:p>
-            <w:r>
-              <w:t>UNII-2a channels (52-64) are not available for use in the 5 GHz band. This limits the number of channels available for use by devices, which can increase Co-Channel Interference (CCI)</w:t>
-            </w:r>
-          </w:p>
-        </w:tc>
-      </w:tr>
-      <w:tr>
-        <w:tc>
-          <w:tcPr>
-            <w:tcW w:type="dxa" w:w="3456"/>
-            <w:tcBorders>
-              <w:top w:val="single" w:sz="4" w:space="0" w:color="c1c6cc"/>
-            </w:tcBorders>
-            <w:tcBorders>
-              <w:left w:val="single" w:sz="4" w:space="0" w:color="c1c6cc"/>
-            </w:tcBorders>
-            <w:tcBorders>
-              <w:bottom w:val="single" w:sz="4" w:space="0" w:color="c1c6cc"/>
-            </w:tcBorders>
-            <w:tcBorders>
-              <w:right w:val="single" w:sz="4" w:space="0" w:color="c1c6cc"/>
-            </w:tcBorders>
-          </w:tcPr>
-          <w:p>
-            <w:r>
-              <w:t>Enable UNII-2c channels for use by devices. Verify client devices are compatible with all channels selected in this band. Monitor the system for DFS Channel Change events to determine if any of these channels are continually affected by radar. Remove specific channels within this band, if nescesary</w:t>
-            </w:r>
-          </w:p>
-        </w:tc>
-        <w:tc>
-          <w:tcPr>
-            <w:tcW w:type="dxa" w:w="5184"/>
-            <w:tcBorders>
-              <w:top w:val="single" w:sz="4" w:space="0" w:color="c1c6cc"/>
-            </w:tcBorders>
-            <w:tcBorders>
-              <w:left w:val="single" w:sz="4" w:space="0" w:color="c1c6cc"/>
-            </w:tcBorders>
-            <w:tcBorders>
-              <w:bottom w:val="single" w:sz="4" w:space="0" w:color="c1c6cc"/>
-            </w:tcBorders>
-            <w:tcBorders>
-              <w:right w:val="single" w:sz="4" w:space="0" w:color="c1c6cc"/>
-            </w:tcBorders>
-          </w:tcPr>
-          <w:p>
-            <w:r>
-              <w:t>UNII-2c channels (100-144) are not available for use in the 5 GHz band. This limits the number of channels available for use by devices, which can increase Co-Channel Interference (CCI)</w:t>
-            </w:r>
-          </w:p>
-        </w:tc>
-      </w:tr>
-      <w:tr>
-        <w:tc>
-          <w:tcPr>
-            <w:tcW w:type="dxa" w:w="3456"/>
-            <w:tcBorders>
-              <w:top w:val="single" w:sz="4" w:space="0" w:color="c1c6cc"/>
-            </w:tcBorders>
-            <w:tcBorders>
-              <w:left w:val="single" w:sz="4" w:space="0" w:color="c1c6cc"/>
-            </w:tcBorders>
-            <w:tcBorders>
-              <w:bottom w:val="single" w:sz="4" w:space="0" w:color="c1c6cc"/>
-            </w:tcBorders>
-            <w:tcBorders>
-              <w:right w:val="single" w:sz="4" w:space="0" w:color="c1c6cc"/>
-            </w:tcBorders>
-          </w:tcPr>
-          <w:p>
-            <w:r>
-              <w:t>Enable UNII-3 channels for use by devices. Verify client devices are compatible with all channels selected in this band</w:t>
-            </w:r>
-          </w:p>
-        </w:tc>
-        <w:tc>
-          <w:tcPr>
-            <w:tcW w:type="dxa" w:w="5184"/>
-            <w:tcBorders>
-              <w:top w:val="single" w:sz="4" w:space="0" w:color="c1c6cc"/>
-            </w:tcBorders>
-            <w:tcBorders>
-              <w:left w:val="single" w:sz="4" w:space="0" w:color="c1c6cc"/>
-            </w:tcBorders>
-            <w:tcBorders>
-              <w:bottom w:val="single" w:sz="4" w:space="0" w:color="c1c6cc"/>
-            </w:tcBorders>
-            <w:tcBorders>
-              <w:right w:val="single" w:sz="4" w:space="0" w:color="c1c6cc"/>
-            </w:tcBorders>
-          </w:tcPr>
-          <w:p>
-            <w:r>
-              <w:t>UNII-3 channels (149-161) are not available for use in the 5 GHz band. This decreases the number of channels available for use by devices, which can increase Co-Channel Interference (CCI)</w:t>
-            </w:r>
-          </w:p>
-        </w:tc>
-      </w:tr>
-      <w:tr>
-        <w:tc>
-          <w:tcPr>
-            <w:tcW w:type="dxa" w:w="3456"/>
-            <w:tcBorders>
-              <w:top w:val="single" w:sz="4" w:space="0" w:color="c1c6cc"/>
-            </w:tcBorders>
-            <w:tcBorders>
-              <w:left w:val="single" w:sz="4" w:space="0" w:color="c1c6cc"/>
-            </w:tcBorders>
-            <w:tcBorders>
-              <w:bottom w:val="single" w:sz="4" w:space="0" w:color="c1c6cc"/>
-            </w:tcBorders>
-            <w:tcBorders>
-              <w:right w:val="single" w:sz="4" w:space="0" w:color="c1c6cc"/>
-            </w:tcBorders>
-          </w:tcPr>
-          <w:p>
-            <w:r>
-              <w:t>Enable UNII-3 channel 165 for use by devices. Verify client devices are compatible with channel 165</w:t>
-            </w:r>
-          </w:p>
-        </w:tc>
-        <w:tc>
-          <w:tcPr>
-            <w:tcW w:type="dxa" w:w="5184"/>
-            <w:tcBorders>
-              <w:top w:val="single" w:sz="4" w:space="0" w:color="c1c6cc"/>
-            </w:tcBorders>
-            <w:tcBorders>
-              <w:left w:val="single" w:sz="4" w:space="0" w:color="c1c6cc"/>
-            </w:tcBorders>
-            <w:tcBorders>
-              <w:bottom w:val="single" w:sz="4" w:space="0" w:color="c1c6cc"/>
-            </w:tcBorders>
-            <w:tcBorders>
-              <w:right w:val="single" w:sz="4" w:space="0" w:color="c1c6cc"/>
-            </w:tcBorders>
-          </w:tcPr>
-          <w:p>
-            <w:r>
-              <w:t>UNII- 3 channel 165 is not available for use in the 5 GHz band. This limits the number of channels available for use by devices, which can increase Co-Channel Interference (CCI)</w:t>
-            </w:r>
-          </w:p>
-        </w:tc>
-      </w:tr>
-      <w:tr>
-        <w:tc>
-          <w:tcPr>
-            <w:tcW w:type="dxa" w:w="3456"/>
-            <w:tcBorders>
-              <w:top w:val="single" w:sz="4" w:space="0" w:color="c1c6cc"/>
-            </w:tcBorders>
-            <w:tcBorders>
-              <w:left w:val="single" w:sz="4" w:space="0" w:color="c1c6cc"/>
-            </w:tcBorders>
-            <w:tcBorders>
-              <w:bottom w:val="single" w:sz="4" w:space="0" w:color="c1c6cc"/>
-            </w:tcBorders>
-            <w:tcBorders>
-              <w:right w:val="single" w:sz="4" w:space="0" w:color="c1c6cc"/>
-            </w:tcBorders>
-          </w:tcPr>
-          <w:p>
-            <w:r>
-              <w:t>SSIDs used by  Life/Business critical applications should be configured on the 5 GHz band, only</w:t>
-            </w:r>
-          </w:p>
-        </w:tc>
-        <w:tc>
-          <w:tcPr>
-            <w:tcW w:type="dxa" w:w="5184"/>
-            <w:tcBorders>
-              <w:top w:val="single" w:sz="4" w:space="0" w:color="c1c6cc"/>
-            </w:tcBorders>
-            <w:tcBorders>
-              <w:left w:val="single" w:sz="4" w:space="0" w:color="c1c6cc"/>
-            </w:tcBorders>
-            <w:tcBorders>
-              <w:bottom w:val="single" w:sz="4" w:space="0" w:color="c1c6cc"/>
-            </w:tcBorders>
-            <w:tcBorders>
-              <w:right w:val="single" w:sz="4" w:space="0" w:color="c1c6cc"/>
-            </w:tcBorders>
-          </w:tcPr>
-          <w:p>
-            <w:r>
-              <w:t>Business-critical applications are not limited to the 5 GHz band. This can cause slow performance and negatively impact roaming if 5 GHz capable clients connect to the 2.4 GHz band</w:t>
-            </w:r>
-          </w:p>
-        </w:tc>
-      </w:tr>
-      <w:tr>
-        <w:tc>
-          <w:tcPr>
-            <w:tcW w:type="dxa" w:w="3456"/>
-            <w:tcBorders>
-              <w:top w:val="single" w:sz="4" w:space="0" w:color="c1c6cc"/>
-            </w:tcBorders>
-            <w:tcBorders>
-              <w:left w:val="single" w:sz="4" w:space="0" w:color="c1c6cc"/>
-            </w:tcBorders>
-            <w:tcBorders>
-              <w:bottom w:val="single" w:sz="4" w:space="0" w:color="c1c6cc"/>
-            </w:tcBorders>
-            <w:tcBorders>
-              <w:right w:val="single" w:sz="4" w:space="0" w:color="c1c6cc"/>
-            </w:tcBorders>
-          </w:tcPr>
-          <w:p>
-            <w:r>
-              <w:t>SSIDs used by  non-critical applications should be configured on the 2.4 GHz band, only</w:t>
-            </w:r>
-          </w:p>
-        </w:tc>
-        <w:tc>
-          <w:tcPr>
-            <w:tcW w:type="dxa" w:w="5184"/>
-            <w:tcBorders>
-              <w:top w:val="single" w:sz="4" w:space="0" w:color="c1c6cc"/>
-            </w:tcBorders>
-            <w:tcBorders>
-              <w:left w:val="single" w:sz="4" w:space="0" w:color="c1c6cc"/>
-            </w:tcBorders>
-            <w:tcBorders>
-              <w:bottom w:val="single" w:sz="4" w:space="0" w:color="c1c6cc"/>
-            </w:tcBorders>
-            <w:tcBorders>
-              <w:right w:val="single" w:sz="4" w:space="0" w:color="c1c6cc"/>
-            </w:tcBorders>
-          </w:tcPr>
-          <w:p>
-            <w:r>
               <w:t>Non-critical applications are not limited to the 2.4 GHz band. This can cause congestion on the 5 GHz band and degrade the performance of critical applications</w:t>
-            </w:r>
-          </w:p>
-        </w:tc>
-      </w:tr>
-      <w:tr>
-        <w:tc>
-          <w:tcPr>
-            <w:tcW w:type="dxa" w:w="3456"/>
-            <w:tcBorders>
-              <w:top w:val="single" w:sz="4" w:space="0" w:color="c1c6cc"/>
-            </w:tcBorders>
-            <w:tcBorders>
-              <w:left w:val="single" w:sz="4" w:space="0" w:color="c1c6cc"/>
-            </w:tcBorders>
-            <w:tcBorders>
-              <w:bottom w:val="single" w:sz="4" w:space="0" w:color="c1c6cc"/>
-            </w:tcBorders>
-            <w:tcBorders>
-              <w:right w:val="single" w:sz="4" w:space="0" w:color="c1c6cc"/>
-            </w:tcBorders>
-          </w:tcPr>
-          <w:p>
-            <w:r>
-              <w:t>Reduce the number of SSIDs in use on 2.4 GHz radios. This can be accomplished by either eliminating SSIDs from use or assigning SSIDs only to radios in areas where they are required by devices</w:t>
-            </w:r>
-          </w:p>
-        </w:tc>
-        <w:tc>
-          <w:tcPr>
-            <w:tcW w:type="dxa" w:w="5184"/>
-            <w:tcBorders>
-              <w:top w:val="single" w:sz="4" w:space="0" w:color="c1c6cc"/>
-            </w:tcBorders>
-            <w:tcBorders>
-              <w:left w:val="single" w:sz="4" w:space="0" w:color="c1c6cc"/>
-            </w:tcBorders>
-            <w:tcBorders>
-              <w:bottom w:val="single" w:sz="4" w:space="0" w:color="c1c6cc"/>
-            </w:tcBorders>
-            <w:tcBorders>
-              <w:right w:val="single" w:sz="4" w:space="0" w:color="c1c6cc"/>
-            </w:tcBorders>
-          </w:tcPr>
-          <w:p>
-            <w:r>
-              <w:t>More than 3 SSIDs are in use on the 2.4 GHz band. This increases overhead traffic and can cause poor performance</w:t>
-            </w:r>
-          </w:p>
-        </w:tc>
-      </w:tr>
-      <w:tr>
-        <w:tc>
-          <w:tcPr>
-            <w:tcW w:type="dxa" w:w="3456"/>
-            <w:tcBorders>
-              <w:top w:val="single" w:sz="4" w:space="0" w:color="c1c6cc"/>
-            </w:tcBorders>
-            <w:tcBorders>
-              <w:left w:val="single" w:sz="4" w:space="0" w:color="c1c6cc"/>
-            </w:tcBorders>
-            <w:tcBorders>
-              <w:bottom w:val="single" w:sz="4" w:space="0" w:color="c1c6cc"/>
-            </w:tcBorders>
-            <w:tcBorders>
-              <w:right w:val="single" w:sz="4" w:space="0" w:color="c1c6cc"/>
-            </w:tcBorders>
-          </w:tcPr>
-          <w:p>
-            <w:r>
-              <w:t>Reduce the number of SSIDs in use on 5 GHz radios. This can be accomplished by either eliminating SSIDs from use or assigning SSIDs only to radios in areas where they are required by devices</w:t>
-            </w:r>
-          </w:p>
-        </w:tc>
-        <w:tc>
-          <w:tcPr>
-            <w:tcW w:type="dxa" w:w="5184"/>
-            <w:tcBorders>
-              <w:top w:val="single" w:sz="4" w:space="0" w:color="c1c6cc"/>
-            </w:tcBorders>
-            <w:tcBorders>
-              <w:left w:val="single" w:sz="4" w:space="0" w:color="c1c6cc"/>
-            </w:tcBorders>
-            <w:tcBorders>
-              <w:bottom w:val="single" w:sz="4" w:space="0" w:color="c1c6cc"/>
-            </w:tcBorders>
-            <w:tcBorders>
-              <w:right w:val="single" w:sz="4" w:space="0" w:color="c1c6cc"/>
-            </w:tcBorders>
-          </w:tcPr>
-          <w:p>
-            <w:r>
-              <w:t>More than 4 SSIDs are in use on the 5 GHz band. This increases overhead traffic and can cause poor performance</w:t>
-            </w:r>
-          </w:p>
-        </w:tc>
-      </w:tr>
-      <w:tr>
-        <w:tc>
-          <w:tcPr>
-            <w:tcW w:type="dxa" w:w="3456"/>
-            <w:tcBorders>
-              <w:top w:val="single" w:sz="4" w:space="0" w:color="c1c6cc"/>
-            </w:tcBorders>
-            <w:tcBorders>
-              <w:left w:val="single" w:sz="4" w:space="0" w:color="c1c6cc"/>
-            </w:tcBorders>
-            <w:tcBorders>
-              <w:bottom w:val="single" w:sz="4" w:space="0" w:color="c1c6cc"/>
-            </w:tcBorders>
-            <w:tcBorders>
-              <w:right w:val="single" w:sz="4" w:space="0" w:color="c1c6cc"/>
-            </w:tcBorders>
-          </w:tcPr>
-          <w:p>
-            <w:r>
-              <w:t>Reconfigure SSIDs to be broadcast, whenever possible</w:t>
-            </w:r>
-          </w:p>
-        </w:tc>
-        <w:tc>
-          <w:tcPr>
-            <w:tcW w:type="dxa" w:w="5184"/>
-            <w:tcBorders>
-              <w:top w:val="single" w:sz="4" w:space="0" w:color="c1c6cc"/>
-            </w:tcBorders>
-            <w:tcBorders>
-              <w:left w:val="single" w:sz="4" w:space="0" w:color="c1c6cc"/>
-            </w:tcBorders>
-            <w:tcBorders>
-              <w:bottom w:val="single" w:sz="4" w:space="0" w:color="c1c6cc"/>
-            </w:tcBorders>
-            <w:tcBorders>
-              <w:right w:val="single" w:sz="4" w:space="0" w:color="c1c6cc"/>
-            </w:tcBorders>
-          </w:tcPr>
-          <w:p>
-            <w:r>
-              <w:t>Hidden SSIDs are in use on the network. This requires clients to probe for the network, instead of being able to discover it passively, which increases overhead traffic. SSIDs should only be hidden if in use by devices that are in static locations and do not require roaming</w:t>
             </w:r>
           </w:p>
         </w:tc>

</xml_diff>